<commit_message>
add data analysis notes from research papers
</commit_message>
<xml_diff>
--- a/learning/research methodology/research papers .docx
+++ b/learning/research methodology/research papers .docx
@@ -12,28 +12,15 @@
           <w:szCs w:val="32"/>
         </w:rPr>
       </w:pPr>
-      <w:hyperlink r:id="rId4" w:history="1">
-        <w:r>
-          <w:rPr>
-            <w:rStyle w:val="Hyperlink"/>
-            <w:b/>
-            <w:bCs/>
-            <w:sz w:val="32"/>
-            <w:szCs w:val="32"/>
-          </w:rPr>
-          <w:t>Big data analytics: a survey</w:t>
-        </w:r>
-      </w:hyperlink>
-    </w:p>
-    <w:p>
-      <w:pPr>
+      <w:r>
         <w:rPr>
           <w:b/>
           <w:bCs/>
           <w:sz w:val="32"/>
           <w:szCs w:val="32"/>
         </w:rPr>
-      </w:pPr>
+        <w:fldChar w:fldCharType="begin"/>
+      </w:r>
       <w:r>
         <w:rPr>
           <w:b/>
@@ -41,6 +28,61 @@
           <w:sz w:val="32"/>
           <w:szCs w:val="32"/>
         </w:rPr>
+        <w:instrText xml:space="preserve"> HYPERLINK "https://drive.google.com/drive/folders/13iE9NU7ZXV5YtRgEab_uOtwFu0_z2xKm" </w:instrText>
+      </w:r>
+      <w:r>
+        <w:rPr>
+          <w:b/>
+          <w:bCs/>
+          <w:sz w:val="32"/>
+          <w:szCs w:val="32"/>
+        </w:rPr>
+      </w:r>
+      <w:r>
+        <w:rPr>
+          <w:b/>
+          <w:bCs/>
+          <w:sz w:val="32"/>
+          <w:szCs w:val="32"/>
+        </w:rPr>
+        <w:fldChar w:fldCharType="separate"/>
+      </w:r>
+      <w:r>
+        <w:rPr>
+          <w:rStyle w:val="Hyperlink"/>
+          <w:b/>
+          <w:bCs/>
+          <w:sz w:val="32"/>
+          <w:szCs w:val="32"/>
+        </w:rPr>
+        <w:t>Big data analytics: a survey</w:t>
+      </w:r>
+      <w:r>
+        <w:rPr>
+          <w:b/>
+          <w:bCs/>
+          <w:sz w:val="32"/>
+          <w:szCs w:val="32"/>
+        </w:rPr>
+        <w:fldChar w:fldCharType="end"/>
+      </w:r>
+    </w:p>
+    <w:p>
+      <w:pPr>
+        <w:rPr>
+          <w:b/>
+          <w:bCs/>
+          <w:sz w:val="32"/>
+          <w:szCs w:val="32"/>
+        </w:rPr>
+      </w:pPr>
+      <w:r>
+        <w:rPr>
+          <w:b/>
+          <w:bCs/>
+          <w:sz w:val="32"/>
+          <w:szCs w:val="32"/>
+        </w:rPr>
         <w:t>Abstract</w:t>
       </w:r>
     </w:p>
@@ -133,88 +175,7 @@
           <w:sz w:val="24"/>
           <w:szCs w:val="24"/>
         </w:rPr>
-        <w:t>with a brief introduction to data analytics, followed by the</w:t>
-      </w:r>
-      <w:r>
-        <w:rPr>
-          <w:b/>
-          <w:bCs/>
-          <w:sz w:val="24"/>
-          <w:szCs w:val="24"/>
-        </w:rPr>
-        <w:t xml:space="preserve"> </w:t>
-      </w:r>
-      <w:r>
-        <w:rPr>
-          <w:b/>
-          <w:bCs/>
-          <w:sz w:val="24"/>
-          <w:szCs w:val="24"/>
-        </w:rPr>
-        <w:t>dis</w:t>
-      </w:r>
-      <w:r>
-        <w:rPr>
-          <w:b/>
-          <w:bCs/>
-          <w:sz w:val="24"/>
-          <w:szCs w:val="24"/>
-        </w:rPr>
-        <w:t xml:space="preserve">cussions of big data analytics. </w:t>
-      </w:r>
-      <w:r>
-        <w:rPr>
-          <w:b/>
-          <w:bCs/>
-          <w:sz w:val="24"/>
-          <w:szCs w:val="24"/>
-        </w:rPr>
-        <w:t>Some important open issues and further research</w:t>
-      </w:r>
-      <w:r>
-        <w:rPr>
-          <w:b/>
-          <w:bCs/>
-          <w:sz w:val="24"/>
-          <w:szCs w:val="24"/>
-        </w:rPr>
-        <w:t xml:space="preserve"> </w:t>
-      </w:r>
-      <w:r>
-        <w:rPr>
-          <w:b/>
-          <w:bCs/>
-          <w:sz w:val="24"/>
-          <w:szCs w:val="24"/>
-        </w:rPr>
-        <w:t>directions will</w:t>
-      </w:r>
-      <w:r>
-        <w:rPr>
-          <w:b/>
-          <w:bCs/>
-          <w:sz w:val="24"/>
-          <w:szCs w:val="24"/>
-        </w:rPr>
-        <w:t xml:space="preserve"> also be presented for the next </w:t>
-      </w:r>
-      <w:r>
-        <w:rPr>
-          <w:b/>
-          <w:bCs/>
-          <w:sz w:val="24"/>
-          <w:szCs w:val="24"/>
-        </w:rPr>
-        <w:t>step of big data analytics.</w:t>
-      </w:r>
-      <w:r>
-        <w:rPr>
-          <w:b/>
-          <w:bCs/>
-          <w:sz w:val="24"/>
-          <w:szCs w:val="24"/>
-        </w:rPr>
-        <w:t xml:space="preserve"> </w:t>
+        <w:t>with a brief introduction to data analytic</w:t>
       </w:r>
       <w:bookmarkStart w:id="0" w:name="_GoBack"/>
       <w:bookmarkEnd w:id="0"/>
@@ -225,7 +186,395 @@
           <w:sz w:val="24"/>
           <w:szCs w:val="24"/>
         </w:rPr>
+        <w:t>s, followed by the</w:t>
+      </w:r>
+      <w:r>
+        <w:rPr>
+          <w:b/>
+          <w:bCs/>
+          <w:sz w:val="24"/>
+          <w:szCs w:val="24"/>
+        </w:rPr>
+        <w:t xml:space="preserve"> </w:t>
+      </w:r>
+      <w:r>
+        <w:rPr>
+          <w:b/>
+          <w:bCs/>
+          <w:sz w:val="24"/>
+          <w:szCs w:val="24"/>
+        </w:rPr>
+        <w:t>dis</w:t>
+      </w:r>
+      <w:r>
+        <w:rPr>
+          <w:b/>
+          <w:bCs/>
+          <w:sz w:val="24"/>
+          <w:szCs w:val="24"/>
+        </w:rPr>
+        <w:t xml:space="preserve">cussions of big data analytics. </w:t>
+      </w:r>
+      <w:r>
+        <w:rPr>
+          <w:b/>
+          <w:bCs/>
+          <w:sz w:val="24"/>
+          <w:szCs w:val="24"/>
+        </w:rPr>
+        <w:t>Some important open issues and further research</w:t>
+      </w:r>
+      <w:r>
+        <w:rPr>
+          <w:b/>
+          <w:bCs/>
+          <w:sz w:val="24"/>
+          <w:szCs w:val="24"/>
+        </w:rPr>
+        <w:t xml:space="preserve"> </w:t>
+      </w:r>
+      <w:r>
+        <w:rPr>
+          <w:b/>
+          <w:bCs/>
+          <w:sz w:val="24"/>
+          <w:szCs w:val="24"/>
+        </w:rPr>
+        <w:t>directions will</w:t>
+      </w:r>
+      <w:r>
+        <w:rPr>
+          <w:b/>
+          <w:bCs/>
+          <w:sz w:val="24"/>
+          <w:szCs w:val="24"/>
+        </w:rPr>
+        <w:t xml:space="preserve"> also be presented for the next </w:t>
+      </w:r>
+      <w:r>
+        <w:rPr>
+          <w:b/>
+          <w:bCs/>
+          <w:sz w:val="24"/>
+          <w:szCs w:val="24"/>
+        </w:rPr>
+        <w:t>step of big data analytics.</w:t>
+      </w:r>
+      <w:r>
+        <w:rPr>
+          <w:b/>
+          <w:bCs/>
+          <w:sz w:val="24"/>
+          <w:szCs w:val="24"/>
+        </w:rPr>
+        <w:t xml:space="preserve"> </w:t>
+      </w:r>
+      <w:r>
+        <w:rPr>
+          <w:b/>
+          <w:bCs/>
+          <w:sz w:val="24"/>
+          <w:szCs w:val="24"/>
+        </w:rPr>
         <w:t>Keywords: Big data, data analytics, data mining</w:t>
+      </w:r>
+      <w:r>
+        <w:rPr>
+          <w:b/>
+          <w:bCs/>
+          <w:sz w:val="24"/>
+          <w:szCs w:val="24"/>
+        </w:rPr>
+        <w:t>.</w:t>
+      </w:r>
+    </w:p>
+    <w:p>
+      <w:pPr>
+        <w:jc w:val="both"/>
+        <w:rPr>
+          <w:b/>
+          <w:bCs/>
+          <w:sz w:val="24"/>
+          <w:szCs w:val="24"/>
+        </w:rPr>
+      </w:pPr>
+    </w:p>
+    <w:p>
+      <w:pPr>
+        <w:jc w:val="both"/>
+        <w:rPr>
+          <w:b/>
+          <w:bCs/>
+          <w:sz w:val="24"/>
+          <w:szCs w:val="24"/>
+        </w:rPr>
+      </w:pPr>
+    </w:p>
+    <w:p>
+      <w:pPr>
+        <w:jc w:val="both"/>
+        <w:rPr>
+          <w:b/>
+          <w:bCs/>
+          <w:sz w:val="24"/>
+          <w:szCs w:val="24"/>
+        </w:rPr>
+      </w:pPr>
+      <w:r>
+        <w:rPr>
+          <w:b/>
+          <w:bCs/>
+          <w:sz w:val="24"/>
+          <w:szCs w:val="24"/>
+        </w:rPr>
+        <w:drawing>
+          <wp:inline distT="0" distB="0" distL="0" distR="0" wp14:anchorId="1B3AEE98" wp14:editId="1CA0649D">
+            <wp:extent cx="5439534" cy="2219635"/>
+            <wp:effectExtent l="0" t="0" r="0" b="9525"/>
+            <wp:docPr id="1" name="Picture 1"/>
+            <wp:cNvGraphicFramePr>
+              <a:graphicFrameLocks xmlns:a="http://schemas.openxmlformats.org/drawingml/2006/main" noChangeAspect="1"/>
+            </wp:cNvGraphicFramePr>
+            <a:graphic xmlns:a="http://schemas.openxmlformats.org/drawingml/2006/main">
+              <a:graphicData uri="http://schemas.openxmlformats.org/drawingml/2006/picture">
+                <pic:pic xmlns:pic="http://schemas.openxmlformats.org/drawingml/2006/picture">
+                  <pic:nvPicPr>
+                    <pic:cNvPr id="1" name=""/>
+                    <pic:cNvPicPr/>
+                  </pic:nvPicPr>
+                  <pic:blipFill>
+                    <a:blip r:embed="rId4"/>
+                    <a:stretch>
+                      <a:fillRect/>
+                    </a:stretch>
+                  </pic:blipFill>
+                  <pic:spPr>
+                    <a:xfrm>
+                      <a:off x="0" y="0"/>
+                      <a:ext cx="5439534" cy="2219635"/>
+                    </a:xfrm>
+                    <a:prstGeom prst="rect">
+                      <a:avLst/>
+                    </a:prstGeom>
+                  </pic:spPr>
+                </pic:pic>
+              </a:graphicData>
+            </a:graphic>
+          </wp:inline>
+        </w:drawing>
+      </w:r>
+    </w:p>
+    <w:p>
+      <w:pPr>
+        <w:jc w:val="both"/>
+        <w:rPr>
+          <w:b/>
+          <w:bCs/>
+          <w:sz w:val="24"/>
+          <w:szCs w:val="24"/>
+        </w:rPr>
+      </w:pPr>
+    </w:p>
+    <w:p>
+      <w:pPr>
+        <w:jc w:val="both"/>
+        <w:rPr>
+          <w:b/>
+          <w:bCs/>
+          <w:sz w:val="24"/>
+          <w:szCs w:val="24"/>
+        </w:rPr>
+      </w:pPr>
+    </w:p>
+    <w:p>
+      <w:pPr>
+        <w:jc w:val="both"/>
+        <w:rPr>
+          <w:b/>
+          <w:bCs/>
+          <w:sz w:val="24"/>
+          <w:szCs w:val="24"/>
+        </w:rPr>
+      </w:pPr>
+    </w:p>
+    <w:p>
+      <w:pPr>
+        <w:jc w:val="both"/>
+        <w:rPr>
+          <w:b/>
+          <w:bCs/>
+          <w:sz w:val="24"/>
+          <w:szCs w:val="24"/>
+        </w:rPr>
+      </w:pPr>
+    </w:p>
+    <w:p>
+      <w:pPr>
+        <w:jc w:val="both"/>
+        <w:rPr>
+          <w:b/>
+          <w:bCs/>
+          <w:sz w:val="24"/>
+          <w:szCs w:val="24"/>
+        </w:rPr>
+      </w:pPr>
+    </w:p>
+    <w:p>
+      <w:pPr>
+        <w:jc w:val="both"/>
+        <w:rPr>
+          <w:b/>
+          <w:bCs/>
+          <w:sz w:val="24"/>
+          <w:szCs w:val="24"/>
+        </w:rPr>
+      </w:pPr>
+    </w:p>
+    <w:p>
+      <w:pPr>
+        <w:jc w:val="both"/>
+        <w:rPr>
+          <w:b/>
+          <w:bCs/>
+          <w:sz w:val="24"/>
+          <w:szCs w:val="24"/>
+        </w:rPr>
+      </w:pPr>
+    </w:p>
+    <w:p>
+      <w:pPr>
+        <w:jc w:val="both"/>
+        <w:rPr>
+          <w:b/>
+          <w:bCs/>
+          <w:sz w:val="24"/>
+          <w:szCs w:val="24"/>
+        </w:rPr>
+      </w:pPr>
+      <w:r>
+        <w:rPr>
+          <w:b/>
+          <w:bCs/>
+          <w:sz w:val="24"/>
+          <w:szCs w:val="24"/>
+        </w:rPr>
+        <w:t>++++++++++++++++++++++++++++++</w:t>
+      </w:r>
+    </w:p>
+    <w:p>
+      <w:pPr>
+        <w:jc w:val="both"/>
+        <w:rPr>
+          <w:b/>
+          <w:bCs/>
+          <w:sz w:val="24"/>
+          <w:szCs w:val="24"/>
+        </w:rPr>
+      </w:pPr>
+      <w:r>
+        <w:rPr>
+          <w:b/>
+          <w:bCs/>
+          <w:sz w:val="24"/>
+          <w:szCs w:val="24"/>
+        </w:rPr>
+        <w:t xml:space="preserve">Later to </w:t>
+      </w:r>
+      <w:proofErr w:type="gramStart"/>
+      <w:r>
+        <w:rPr>
+          <w:b/>
+          <w:bCs/>
+          <w:sz w:val="24"/>
+          <w:szCs w:val="24"/>
+        </w:rPr>
+        <w:t>read .</w:t>
+      </w:r>
+      <w:proofErr w:type="gramEnd"/>
+    </w:p>
+    <w:p>
+      <w:pPr>
+        <w:jc w:val="both"/>
+        <w:rPr>
+          <w:b/>
+          <w:bCs/>
+          <w:sz w:val="24"/>
+          <w:szCs w:val="24"/>
+        </w:rPr>
+      </w:pPr>
+      <w:proofErr w:type="gramStart"/>
+      <w:r>
+        <w:rPr>
+          <w:b/>
+          <w:bCs/>
+          <w:sz w:val="24"/>
+          <w:szCs w:val="24"/>
+        </w:rPr>
+        <w:t>algorithms—</w:t>
+      </w:r>
+      <w:proofErr w:type="gramEnd"/>
+      <w:r>
+        <w:rPr>
+          <w:b/>
+          <w:bCs/>
+          <w:sz w:val="24"/>
+          <w:szCs w:val="24"/>
+        </w:rPr>
+        <w:t xml:space="preserve">clustering, classification, </w:t>
+      </w:r>
+      <w:proofErr w:type="spellStart"/>
+      <w:r>
+        <w:rPr>
+          <w:b/>
+          <w:bCs/>
+          <w:sz w:val="24"/>
+          <w:szCs w:val="24"/>
+        </w:rPr>
+        <w:t>associ</w:t>
+      </w:r>
+      <w:proofErr w:type="spellEnd"/>
+      <w:r>
+        <w:rPr>
+          <w:b/>
+          <w:bCs/>
+          <w:sz w:val="24"/>
+          <w:szCs w:val="24"/>
+        </w:rPr>
+        <w:t>-</w:t>
+      </w:r>
+    </w:p>
+    <w:p>
+      <w:pPr>
+        <w:jc w:val="both"/>
+        <w:rPr>
+          <w:b/>
+          <w:bCs/>
+          <w:sz w:val="24"/>
+          <w:szCs w:val="24"/>
+        </w:rPr>
+      </w:pPr>
+      <w:proofErr w:type="spellStart"/>
+      <w:proofErr w:type="gramStart"/>
+      <w:r>
+        <w:rPr>
+          <w:b/>
+          <w:bCs/>
+          <w:sz w:val="24"/>
+          <w:szCs w:val="24"/>
+        </w:rPr>
+        <w:lastRenderedPageBreak/>
+        <w:t>ation</w:t>
+      </w:r>
+      <w:proofErr w:type="spellEnd"/>
+      <w:proofErr w:type="gramEnd"/>
+      <w:r>
+        <w:rPr>
+          <w:b/>
+          <w:bCs/>
+          <w:sz w:val="24"/>
+          <w:szCs w:val="24"/>
+        </w:rPr>
+        <w:t xml:space="preserve"> rules, and sequential patterns—will</w:t>
       </w:r>
     </w:p>
     <w:sectPr>

</xml_diff>